<commit_message>
00:26 Unit17 Writing Upload  (PGW)
</commit_message>
<xml_diff>
--- a/PGW/20190826/Writing.docx
+++ b/PGW/20190826/Writing.docx
@@ -71,7 +71,46 @@
     <w:p>
       <w:pPr>
         <w:rPr>
+          <w:rFonts w:ascii="Noto Sans KR" w:hAnsi="Noto Sans KR"/>
+          <w:color w:val="000000"/>
+          <w:sz w:val="27"/>
+          <w:szCs w:val="27"/>
+        </w:rPr>
+      </w:pPr>
+      <w:r>
+        <w:rPr>
+          <w:rFonts w:ascii="Noto Sans KR" w:hAnsi="Noto Sans KR"/>
+          <w:color w:val="000000"/>
+          <w:sz w:val="27"/>
+          <w:szCs w:val="27"/>
+        </w:rPr>
+        <w:t>I will go to the beach tomorrow. Now the weather is so hot and humid, you need to go to the beach. So I planned to depart at 6 a.m. by train. T</w:t>
+      </w:r>
+      <w:bookmarkStart w:id="0" w:name="_GoBack"/>
+      <w:bookmarkEnd w:id="0"/>
+      <w:r>
+        <w:rPr>
+          <w:rFonts w:ascii="Noto Sans KR" w:hAnsi="Noto Sans KR"/>
+          <w:color w:val="000000"/>
+          <w:sz w:val="27"/>
+          <w:szCs w:val="27"/>
+        </w:rPr>
+        <w:t>rains are a very convenient means of transportation. Because I don't have to drive myself, I can move while sleeping. So it's not tiring to start at 6 a.m. And Korea is a very small country, you can arrive very quickly wherever you go. this is very important! So it's one of the best ways to go on a train. See you all at the beach! Thank you!</w:t>
+      </w:r>
+    </w:p>
+    <w:p>
+      <w:pPr>
+        <w:rPr>
           <w:rFonts w:asciiTheme="majorHAnsi" w:eastAsiaTheme="majorHAnsi" w:hAnsiTheme="majorHAnsi"/>
+          <w:sz w:val="22"/>
+          <w:highlight w:val="yellow"/>
+        </w:rPr>
+      </w:pPr>
+    </w:p>
+    <w:p>
+      <w:pPr>
+        <w:rPr>
+          <w:rFonts w:asciiTheme="majorHAnsi" w:eastAsiaTheme="majorHAnsi" w:hAnsiTheme="majorHAnsi" w:hint="eastAsia"/>
           <w:sz w:val="22"/>
         </w:rPr>
       </w:pPr>
@@ -101,15 +140,175 @@
       </w:pPr>
       <w:r>
         <w:rPr>
-          <w:rFonts w:ascii="Noto Sans KR" w:hAnsi="Noto Sans KR"/>
-          <w:color w:val="000000"/>
-          <w:sz w:val="27"/>
-          <w:szCs w:val="27"/>
-        </w:rPr>
-        <w:t>I will go to the beach tomorrow. Now the weather is so hot and humid, you need to go to the beach. So I planned to depart at 6 a.m. by train. Trains are a very convenient means of transportation. Because I don't have to drive myself, I can move while sleeping. So it's not tiring to start at 6 a.m. And Korea is a very small country, you can arrive very quickly wherever you go. this is very important! So it's one of the best ways to go on a train. See you all at the beach! Thank you!</w:t>
-      </w:r>
-      <w:bookmarkStart w:id="0" w:name="_GoBack"/>
-      <w:bookmarkEnd w:id="0"/>
+          <w:rFonts w:ascii="Nanum Gothic" w:hAnsi="Nanum Gothic"/>
+          <w:color w:val="000000"/>
+        </w:rPr>
+        <w:t>I will go to the beach tomorrow. Now the weather is so hot and humid, you need to go to the beach. So I </w:t>
+      </w:r>
+      <w:r>
+        <w:rPr>
+          <w:rFonts w:ascii="Arial" w:hAnsi="Arial" w:cs="Arial"/>
+          <w:color w:val="FF0000"/>
+        </w:rPr>
+        <w:t xml:space="preserve">(have) </w:t>
+      </w:r>
+      <w:r>
+        <w:rPr>
+          <w:rFonts w:ascii="Arial" w:hAnsi="Arial" w:cs="Arial"/>
+          <w:color w:val="000000"/>
+        </w:rPr>
+        <w:t>planned to depart at 6 a.m. by train. Trains are </w:t>
+      </w:r>
+      <w:r>
+        <w:rPr>
+          <w:rFonts w:ascii="Arial" w:hAnsi="Arial" w:cs="Arial"/>
+          <w:color w:val="000000"/>
+          <w:u w:val="single"/>
+        </w:rPr>
+        <w:t>a</w:t>
+      </w:r>
+      <w:r>
+        <w:rPr>
+          <w:rFonts w:ascii="Arial" w:hAnsi="Arial" w:cs="Arial"/>
+          <w:color w:val="FF0000"/>
+        </w:rPr>
+        <w:t xml:space="preserve">(X) </w:t>
+      </w:r>
+      <w:r>
+        <w:rPr>
+          <w:rFonts w:ascii="Arial" w:hAnsi="Arial" w:cs="Arial"/>
+          <w:color w:val="000000"/>
+        </w:rPr>
+        <w:t xml:space="preserve">very convenient means of transportation. Because I don't have to drive myself, I </w:t>
+      </w:r>
+      <w:proofErr w:type="spellStart"/>
+      <w:r>
+        <w:rPr>
+          <w:rFonts w:ascii="Arial" w:hAnsi="Arial" w:cs="Arial"/>
+          <w:color w:val="000000"/>
+        </w:rPr>
+        <w:t>can</w:t>
+      </w:r>
+      <w:r>
+        <w:rPr>
+          <w:rFonts w:ascii="Arial" w:hAnsi="Arial" w:cs="Arial"/>
+          <w:color w:val="000000"/>
+          <w:u w:val="single"/>
+        </w:rPr>
+        <w:t>move</w:t>
+      </w:r>
+      <w:proofErr w:type="spellEnd"/>
+      <w:r>
+        <w:rPr>
+          <w:rFonts w:ascii="Arial" w:hAnsi="Arial" w:cs="Arial"/>
+          <w:color w:val="FF0000"/>
+        </w:rPr>
+        <w:t xml:space="preserve">(travel) </w:t>
+      </w:r>
+      <w:r>
+        <w:rPr>
+          <w:rFonts w:ascii="Arial" w:hAnsi="Arial" w:cs="Arial"/>
+          <w:color w:val="000000"/>
+        </w:rPr>
+        <w:t>while sleeping. So it's not tiring to start at 6 a.m. And Korea is a very small country, you can arrive</w:t>
+      </w:r>
+      <w:r>
+        <w:rPr>
+          <w:rFonts w:ascii="Arial" w:hAnsi="Arial" w:cs="Arial"/>
+          <w:color w:val="000000"/>
+          <w:u w:val="single"/>
+        </w:rPr>
+        <w:t> very quickly</w:t>
+      </w:r>
+      <w:r>
+        <w:rPr>
+          <w:rFonts w:ascii="Arial" w:hAnsi="Arial" w:cs="Arial"/>
+          <w:color w:val="FF0000"/>
+        </w:rPr>
+        <w:t xml:space="preserve">(X) </w:t>
+      </w:r>
+      <w:r>
+        <w:rPr>
+          <w:rFonts w:ascii="Arial" w:hAnsi="Arial" w:cs="Arial"/>
+          <w:color w:val="000000"/>
+        </w:rPr>
+        <w:t>wherever you go </w:t>
+      </w:r>
+      <w:r>
+        <w:rPr>
+          <w:rFonts w:ascii="Arial" w:hAnsi="Arial" w:cs="Arial"/>
+          <w:color w:val="FF0000"/>
+        </w:rPr>
+        <w:t>(very quickly)</w:t>
+      </w:r>
+      <w:r>
+        <w:rPr>
+          <w:rFonts w:ascii="Arial" w:hAnsi="Arial" w:cs="Arial"/>
+          <w:color w:val="000000"/>
+        </w:rPr>
+        <w:t>. </w:t>
+      </w:r>
+      <w:r>
+        <w:rPr>
+          <w:rFonts w:ascii="Arial" w:hAnsi="Arial" w:cs="Arial"/>
+          <w:color w:val="000000"/>
+          <w:u w:val="single"/>
+        </w:rPr>
+        <w:t>this</w:t>
+      </w:r>
+      <w:r>
+        <w:rPr>
+          <w:rFonts w:ascii="Arial" w:hAnsi="Arial" w:cs="Arial"/>
+          <w:color w:val="FF0000"/>
+        </w:rPr>
+        <w:t xml:space="preserve">(This) </w:t>
+      </w:r>
+      <w:r>
+        <w:rPr>
+          <w:rFonts w:ascii="Arial" w:hAnsi="Arial" w:cs="Arial"/>
+          <w:color w:val="000000"/>
+        </w:rPr>
+        <w:t>is very important! So it's one of the best ways to go </w:t>
+      </w:r>
+      <w:r>
+        <w:rPr>
+          <w:rFonts w:ascii="Arial" w:hAnsi="Arial" w:cs="Arial"/>
+          <w:color w:val="000000"/>
+          <w:u w:val="single"/>
+        </w:rPr>
+        <w:t xml:space="preserve">on </w:t>
+      </w:r>
+      <w:proofErr w:type="gramStart"/>
+      <w:r>
+        <w:rPr>
+          <w:rFonts w:ascii="Arial" w:hAnsi="Arial" w:cs="Arial"/>
+          <w:color w:val="000000"/>
+          <w:u w:val="single"/>
+        </w:rPr>
+        <w:t>a</w:t>
+      </w:r>
+      <w:r>
+        <w:rPr>
+          <w:rFonts w:ascii="Arial" w:hAnsi="Arial" w:cs="Arial"/>
+          <w:color w:val="FF0000"/>
+        </w:rPr>
+        <w:t>(</w:t>
+      </w:r>
+      <w:proofErr w:type="gramEnd"/>
+      <w:r>
+        <w:rPr>
+          <w:rFonts w:ascii="Arial" w:hAnsi="Arial" w:cs="Arial"/>
+          <w:color w:val="FF0000"/>
+        </w:rPr>
+        <w:t xml:space="preserve">somewhere by) </w:t>
+      </w:r>
+      <w:r>
+        <w:rPr>
+          <w:rFonts w:ascii="Arial" w:hAnsi="Arial" w:cs="Arial"/>
+          <w:color w:val="000000"/>
+        </w:rPr>
+        <w:t>train. See you all at the beach! Thank you!</w:t>
+      </w:r>
     </w:p>
     <w:sectPr>
       <w:pgSz w:w="11906" w:h="16838"/>

</xml_diff>